<commit_message>
updting use case and domain model
</commit_message>
<xml_diff>
--- a/Documentation/Team Charter/Team Charter 1.3.docx
+++ b/Documentation/Team Charter/Team Charter 1.3.docx
@@ -1,6 +1,6 @@
 
 <file path=word/document.xml><?xml version="1.0" encoding="utf-8"?>
-<w:document xmlns:wpc="http://schemas.microsoft.com/office/word/2010/wordprocessingCanvas" xmlns:cx="http://schemas.microsoft.com/office/drawing/2014/chartex" xmlns:cx1="http://schemas.microsoft.com/office/drawing/2015/9/8/chartex" xmlns:cx2="http://schemas.microsoft.com/office/drawing/2015/10/21/chartex" xmlns:cx3="http://schemas.microsoft.com/office/drawing/2016/5/9/chartex" xmlns:cx4="http://schemas.microsoft.com/office/drawing/2016/5/10/chartex" xmlns:cx5="http://schemas.microsoft.com/office/drawing/2016/5/11/chartex" xmlns:cx6="http://schemas.microsoft.com/office/drawing/2016/5/12/chartex" xmlns:cx7="http://schemas.microsoft.com/office/drawing/2016/5/13/chartex" xmlns:cx8="http://schemas.microsoft.com/office/drawing/2016/5/14/chartex" xmlns:mc="http://schemas.openxmlformats.org/markup-compatibility/2006" xmlns:aink="http://schemas.microsoft.com/office/drawing/2016/ink" xmlns:am3d="http://schemas.microsoft.com/office/drawing/2017/model3d" xmlns:o="urn:schemas-microsoft-com:office:office" xmlns:r="http://schemas.openxmlformats.org/officeDocument/2006/relationships" xmlns:m="http://schemas.openxmlformats.org/officeDocument/2006/math" xmlns:v="urn:schemas-microsoft-com:vml" xmlns:wp14="http://schemas.microsoft.com/office/word/2010/wordprocessingDrawing" xmlns:wp="http://schemas.openxmlformats.org/drawingml/2006/wordprocessingDrawing" xmlns:w10="urn:schemas-microsoft-com:office:word" xmlns:w="http://schemas.openxmlformats.org/wordprocessingml/2006/main" xmlns:w14="http://schemas.microsoft.com/office/word/2010/wordml" xmlns:w15="http://schemas.microsoft.com/office/word/2012/wordml" xmlns:w16cid="http://schemas.microsoft.com/office/word/2016/wordml/cid" xmlns:w16se="http://schemas.microsoft.com/office/word/2015/wordml/symex" xmlns:wpg="http://schemas.microsoft.com/office/word/2010/wordprocessingGroup" xmlns:wpi="http://schemas.microsoft.com/office/word/2010/wordprocessingInk" xmlns:wne="http://schemas.microsoft.com/office/word/2006/wordml" xmlns:wps="http://schemas.microsoft.com/office/word/2010/wordprocessingShape" mc:Ignorable="w14 w15 w16se w16cid wp14">
+<w:document xmlns:wpc="http://schemas.microsoft.com/office/word/2010/wordprocessingCanvas" xmlns:mo="http://schemas.microsoft.com/office/mac/office/2008/main" xmlns:mc="http://schemas.openxmlformats.org/markup-compatibility/2006" xmlns:mv="urn:schemas-microsoft-com:mac:vml" xmlns:o="urn:schemas-microsoft-com:office:office" xmlns:r="http://schemas.openxmlformats.org/officeDocument/2006/relationships" xmlns:m="http://schemas.openxmlformats.org/officeDocument/2006/math" xmlns:v="urn:schemas-microsoft-com:vml" xmlns:wp14="http://schemas.microsoft.com/office/word/2010/wordprocessingDrawing" xmlns:wp="http://schemas.openxmlformats.org/drawingml/2006/wordprocessingDrawing" xmlns:w10="urn:schemas-microsoft-com:office:word" xmlns:w="http://schemas.openxmlformats.org/wordprocessingml/2006/main" xmlns:w14="http://schemas.microsoft.com/office/word/2010/wordml" xmlns:w15="http://schemas.microsoft.com/office/word/2012/wordml" xmlns:wpg="http://schemas.microsoft.com/office/word/2010/wordprocessingGroup" xmlns:wpi="http://schemas.microsoft.com/office/word/2010/wordprocessingInk" xmlns:wne="http://schemas.microsoft.com/office/word/2006/wordml" xmlns:wps="http://schemas.microsoft.com/office/word/2010/wordprocessingShape" mc:Ignorable="w14 w15 wp14">
   <w:body>
     <w:p>
       <w:pPr>
@@ -840,27 +840,7 @@
           <w:szCs w:val="22"/>
           <w:lang w:val="en-US"/>
         </w:rPr>
-        <w:t xml:space="preserve"> More information about the business </w:t>
-      </w:r>
-      <w:proofErr w:type="gramStart"/>
-      <w:r>
-        <w:rPr>
-          <w:rFonts w:cstheme="minorHAnsi"/>
-          <w:sz w:val="22"/>
-          <w:szCs w:val="22"/>
-          <w:lang w:val="en-US"/>
-        </w:rPr>
-        <w:t>as a whole is</w:t>
-      </w:r>
-      <w:proofErr w:type="gramEnd"/>
-      <w:r>
-        <w:rPr>
-          <w:rFonts w:cstheme="minorHAnsi"/>
-          <w:sz w:val="22"/>
-          <w:szCs w:val="22"/>
-          <w:lang w:val="en-US"/>
-        </w:rPr>
-        <w:t xml:space="preserve"> also to be gathered interviewing staffs from various departments. This </w:t>
+        <w:t xml:space="preserve"> More information about the business as a whole is also to be gathered interviewing staffs from various departments. This </w:t>
       </w:r>
       <w:r>
         <w:rPr>
@@ -1652,25 +1632,14 @@
         </w:rPr>
         <w:t xml:space="preserve"> as well as professional knowledge </w:t>
       </w:r>
-      <w:proofErr w:type="gramStart"/>
-      <w:r>
-        <w:rPr>
-          <w:rFonts w:cstheme="minorHAnsi"/>
-          <w:sz w:val="22"/>
-          <w:szCs w:val="22"/>
-          <w:lang w:val="en-US"/>
-        </w:rPr>
-        <w:t>during the course of</w:t>
-      </w:r>
-      <w:proofErr w:type="gramEnd"/>
-      <w:r>
-        <w:rPr>
-          <w:rFonts w:cstheme="minorHAnsi"/>
-          <w:sz w:val="22"/>
-          <w:szCs w:val="22"/>
-          <w:lang w:val="en-US"/>
-        </w:rPr>
-        <w:t xml:space="preserve"> the project.</w:t>
+      <w:r>
+        <w:rPr>
+          <w:rFonts w:cstheme="minorHAnsi"/>
+          <w:sz w:val="22"/>
+          <w:szCs w:val="22"/>
+          <w:lang w:val="en-US"/>
+        </w:rPr>
+        <w:t>during the course of the project.</w:t>
       </w:r>
     </w:p>
     <w:p>
@@ -3398,6 +3367,41 @@
                 <w:szCs w:val="22"/>
               </w:rPr>
             </w:pPr>
+            <w:r>
+              <w:rPr>
+                <w:rFonts w:ascii="Calibri" w:hAnsi="Calibri" w:cs="Calibri"/>
+                <w:color w:val="000000"/>
+                <w:sz w:val="22"/>
+                <w:szCs w:val="22"/>
+              </w:rPr>
+              <w:t>Presentational skills as in presenting the documents in standard form</w:t>
+            </w:r>
+            <w:r>
+              <w:rPr>
+                <w:rFonts w:ascii="Calibri" w:hAnsi="Calibri" w:cs="Calibri"/>
+                <w:color w:val="000000"/>
+                <w:sz w:val="22"/>
+                <w:szCs w:val="22"/>
+              </w:rPr>
+              <w:t>.</w:t>
+            </w:r>
+          </w:p>
+          <w:p>
+            <w:pPr>
+              <w:pStyle w:val="NormalWeb"/>
+              <w:spacing w:before="0" w:beforeAutospacing="0" w:after="0" w:afterAutospacing="0"/>
+              <w:ind w:left="720"/>
+              <w:jc w:val="both"/>
+              <w:textAlignment w:val="baseline"/>
+              <w:rPr>
+                <w:rFonts w:ascii="Calibri" w:hAnsi="Calibri" w:cs="Calibri"/>
+                <w:color w:val="000000"/>
+                <w:sz w:val="22"/>
+                <w:szCs w:val="22"/>
+              </w:rPr>
+            </w:pPr>
+            <w:bookmarkStart w:id="7" w:name="_GoBack"/>
+            <w:bookmarkEnd w:id="7"/>
           </w:p>
         </w:tc>
       </w:tr>
@@ -4576,25 +4580,7 @@
                 <w:sz w:val="22"/>
                 <w:szCs w:val="22"/>
               </w:rPr>
-              <w:t xml:space="preserve">Monitor performance and manage parameters </w:t>
-            </w:r>
-            <w:proofErr w:type="gramStart"/>
-            <w:r>
-              <w:rPr>
-                <w:rFonts w:cstheme="minorHAnsi"/>
-                <w:sz w:val="22"/>
-                <w:szCs w:val="22"/>
-              </w:rPr>
-              <w:t>in order to</w:t>
-            </w:r>
-            <w:proofErr w:type="gramEnd"/>
-            <w:r>
-              <w:rPr>
-                <w:rFonts w:cstheme="minorHAnsi"/>
-                <w:sz w:val="22"/>
-                <w:szCs w:val="22"/>
-              </w:rPr>
-              <w:t xml:space="preserve"> provide fast responses to front-end users.</w:t>
+              <w:t>Monitor performance and manage parameters in order to provide fast responses to front-end users.</w:t>
             </w:r>
           </w:p>
           <w:p>
@@ -5074,13 +5060,13 @@
       <w:pPr>
         <w:pStyle w:val="Heading2"/>
       </w:pPr>
-      <w:bookmarkStart w:id="7" w:name="_Toc492669958"/>
-      <w:bookmarkStart w:id="8" w:name="_Toc507771647"/>
+      <w:bookmarkStart w:id="8" w:name="_Toc492669958"/>
+      <w:bookmarkStart w:id="9" w:name="_Toc507771647"/>
       <w:r>
         <w:t>Team Rules &amp; Expectations</w:t>
       </w:r>
-      <w:bookmarkEnd w:id="7"/>
       <w:bookmarkEnd w:id="8"/>
+      <w:bookmarkEnd w:id="9"/>
       <w:r>
         <w:t xml:space="preserve"> </w:t>
       </w:r>
@@ -6280,7 +6266,7 @@
       <w:pPr>
         <w:pStyle w:val="Heading2"/>
       </w:pPr>
-      <w:bookmarkStart w:id="9" w:name="_Toc507771648"/>
+      <w:bookmarkStart w:id="10" w:name="_Toc507771648"/>
       <w:r>
         <w:t xml:space="preserve">Conflict </w:t>
       </w:r>
@@ -6290,7 +6276,7 @@
       <w:r>
         <w:t xml:space="preserve"> Mechanisms</w:t>
       </w:r>
-      <w:bookmarkEnd w:id="9"/>
+      <w:bookmarkEnd w:id="10"/>
     </w:p>
     <w:p>
       <w:pPr>
@@ -6873,36 +6859,16 @@
           <w:szCs w:val="22"/>
           <w:lang w:val="en-US"/>
         </w:rPr>
-        <w:t xml:space="preserve">the project </w:t>
-      </w:r>
-      <w:proofErr w:type="gramStart"/>
-      <w:r>
-        <w:rPr>
-          <w:rFonts w:cstheme="minorHAnsi"/>
-          <w:sz w:val="22"/>
-          <w:szCs w:val="22"/>
-          <w:lang w:val="en-US"/>
-        </w:rPr>
-        <w:t>as a</w:t>
-      </w:r>
-      <w:r>
-        <w:rPr>
-          <w:rFonts w:cstheme="minorHAnsi"/>
-          <w:sz w:val="22"/>
-          <w:szCs w:val="22"/>
-          <w:lang w:val="en-US"/>
-        </w:rPr>
-        <w:t xml:space="preserve"> whole will</w:t>
-      </w:r>
-      <w:proofErr w:type="gramEnd"/>
-      <w:r>
-        <w:rPr>
-          <w:rFonts w:cstheme="minorHAnsi"/>
-          <w:sz w:val="22"/>
-          <w:szCs w:val="22"/>
-          <w:lang w:val="en-US"/>
-        </w:rPr>
-        <w:t xml:space="preserve"> be encouraged. </w:t>
+        <w:t>the project as a</w:t>
+      </w:r>
+      <w:r>
+        <w:rPr>
+          <w:rFonts w:cstheme="minorHAnsi"/>
+          <w:sz w:val="22"/>
+          <w:szCs w:val="22"/>
+          <w:lang w:val="en-US"/>
+        </w:rPr>
+        <w:t xml:space="preserve"> whole will be encouraged. </w:t>
       </w:r>
     </w:p>
     <w:p>
@@ -7215,8 +7181,6 @@
         </w:rPr>
         <w:t>Terminate all contracts of the team member with the team.</w:t>
       </w:r>
-      <w:bookmarkStart w:id="10" w:name="_GoBack"/>
-      <w:bookmarkEnd w:id="10"/>
     </w:p>
     <w:p>
       <w:pPr>
@@ -7719,7 +7683,7 @@
 </file>
 
 <file path=word/endnotes.xml><?xml version="1.0" encoding="utf-8"?>
-<w:endnotes xmlns:wpc="http://schemas.microsoft.com/office/word/2010/wordprocessingCanvas" xmlns:cx="http://schemas.microsoft.com/office/drawing/2014/chartex" xmlns:cx1="http://schemas.microsoft.com/office/drawing/2015/9/8/chartex" xmlns:cx2="http://schemas.microsoft.com/office/drawing/2015/10/21/chartex" xmlns:cx3="http://schemas.microsoft.com/office/drawing/2016/5/9/chartex" xmlns:cx4="http://schemas.microsoft.com/office/drawing/2016/5/10/chartex" xmlns:cx5="http://schemas.microsoft.com/office/drawing/2016/5/11/chartex" xmlns:cx6="http://schemas.microsoft.com/office/drawing/2016/5/12/chartex" xmlns:cx7="http://schemas.microsoft.com/office/drawing/2016/5/13/chartex" xmlns:cx8="http://schemas.microsoft.com/office/drawing/2016/5/14/chartex" xmlns:mc="http://schemas.openxmlformats.org/markup-compatibility/2006" xmlns:aink="http://schemas.microsoft.com/office/drawing/2016/ink" xmlns:am3d="http://schemas.microsoft.com/office/drawing/2017/model3d" xmlns:o="urn:schemas-microsoft-com:office:office" xmlns:r="http://schemas.openxmlformats.org/officeDocument/2006/relationships" xmlns:m="http://schemas.openxmlformats.org/officeDocument/2006/math" xmlns:v="urn:schemas-microsoft-com:vml" xmlns:wp14="http://schemas.microsoft.com/office/word/2010/wordprocessingDrawing" xmlns:wp="http://schemas.openxmlformats.org/drawingml/2006/wordprocessingDrawing" xmlns:w10="urn:schemas-microsoft-com:office:word" xmlns:w="http://schemas.openxmlformats.org/wordprocessingml/2006/main" xmlns:w14="http://schemas.microsoft.com/office/word/2010/wordml" xmlns:w15="http://schemas.microsoft.com/office/word/2012/wordml" xmlns:w16cid="http://schemas.microsoft.com/office/word/2016/wordml/cid" xmlns:w16se="http://schemas.microsoft.com/office/word/2015/wordml/symex" xmlns:wpg="http://schemas.microsoft.com/office/word/2010/wordprocessingGroup" xmlns:wpi="http://schemas.microsoft.com/office/word/2010/wordprocessingInk" xmlns:wne="http://schemas.microsoft.com/office/word/2006/wordml" xmlns:wps="http://schemas.microsoft.com/office/word/2010/wordprocessingShape" mc:Ignorable="w14 w15 w16se w16cid wp14">
+<w:endnotes xmlns:wpc="http://schemas.microsoft.com/office/word/2010/wordprocessingCanvas" xmlns:mo="http://schemas.microsoft.com/office/mac/office/2008/main" xmlns:mc="http://schemas.openxmlformats.org/markup-compatibility/2006" xmlns:mv="urn:schemas-microsoft-com:mac:vml" xmlns:o="urn:schemas-microsoft-com:office:office" xmlns:r="http://schemas.openxmlformats.org/officeDocument/2006/relationships" xmlns:m="http://schemas.openxmlformats.org/officeDocument/2006/math" xmlns:v="urn:schemas-microsoft-com:vml" xmlns:wp14="http://schemas.microsoft.com/office/word/2010/wordprocessingDrawing" xmlns:wp="http://schemas.openxmlformats.org/drawingml/2006/wordprocessingDrawing" xmlns:w10="urn:schemas-microsoft-com:office:word" xmlns:w="http://schemas.openxmlformats.org/wordprocessingml/2006/main" xmlns:w14="http://schemas.microsoft.com/office/word/2010/wordml" xmlns:w15="http://schemas.microsoft.com/office/word/2012/wordml" xmlns:wpg="http://schemas.microsoft.com/office/word/2010/wordprocessingGroup" xmlns:wpi="http://schemas.microsoft.com/office/word/2010/wordprocessingInk" xmlns:wne="http://schemas.microsoft.com/office/word/2006/wordml" xmlns:wps="http://schemas.microsoft.com/office/word/2010/wordprocessingShape" mc:Ignorable="w14 w15 wp14">
   <w:endnote w:type="separator" w:id="-1">
     <w:p>
       <w:r>
@@ -7738,7 +7702,7 @@
 </file>
 
 <file path=word/footer1.xml><?xml version="1.0" encoding="utf-8"?>
-<w:ftr xmlns:wpc="http://schemas.microsoft.com/office/word/2010/wordprocessingCanvas" xmlns:cx="http://schemas.microsoft.com/office/drawing/2014/chartex" xmlns:cx1="http://schemas.microsoft.com/office/drawing/2015/9/8/chartex" xmlns:cx2="http://schemas.microsoft.com/office/drawing/2015/10/21/chartex" xmlns:cx3="http://schemas.microsoft.com/office/drawing/2016/5/9/chartex" xmlns:cx4="http://schemas.microsoft.com/office/drawing/2016/5/10/chartex" xmlns:cx5="http://schemas.microsoft.com/office/drawing/2016/5/11/chartex" xmlns:cx6="http://schemas.microsoft.com/office/drawing/2016/5/12/chartex" xmlns:cx7="http://schemas.microsoft.com/office/drawing/2016/5/13/chartex" xmlns:cx8="http://schemas.microsoft.com/office/drawing/2016/5/14/chartex" xmlns:mc="http://schemas.openxmlformats.org/markup-compatibility/2006" xmlns:aink="http://schemas.microsoft.com/office/drawing/2016/ink" xmlns:am3d="http://schemas.microsoft.com/office/drawing/2017/model3d" xmlns:o="urn:schemas-microsoft-com:office:office" xmlns:r="http://schemas.openxmlformats.org/officeDocument/2006/relationships" xmlns:m="http://schemas.openxmlformats.org/officeDocument/2006/math" xmlns:v="urn:schemas-microsoft-com:vml" xmlns:wp14="http://schemas.microsoft.com/office/word/2010/wordprocessingDrawing" xmlns:wp="http://schemas.openxmlformats.org/drawingml/2006/wordprocessingDrawing" xmlns:w10="urn:schemas-microsoft-com:office:word" xmlns:w="http://schemas.openxmlformats.org/wordprocessingml/2006/main" xmlns:w14="http://schemas.microsoft.com/office/word/2010/wordml" xmlns:w15="http://schemas.microsoft.com/office/word/2012/wordml" xmlns:w16cid="http://schemas.microsoft.com/office/word/2016/wordml/cid" xmlns:w16se="http://schemas.microsoft.com/office/word/2015/wordml/symex" xmlns:wpg="http://schemas.microsoft.com/office/word/2010/wordprocessingGroup" xmlns:wpi="http://schemas.microsoft.com/office/word/2010/wordprocessingInk" xmlns:wne="http://schemas.microsoft.com/office/word/2006/wordml" xmlns:wps="http://schemas.microsoft.com/office/word/2010/wordprocessingShape" mc:Ignorable="w14 w15 w16se w16cid wp14">
+<w:ftr xmlns:wpc="http://schemas.microsoft.com/office/word/2010/wordprocessingCanvas" xmlns:mo="http://schemas.microsoft.com/office/mac/office/2008/main" xmlns:mc="http://schemas.openxmlformats.org/markup-compatibility/2006" xmlns:mv="urn:schemas-microsoft-com:mac:vml" xmlns:o="urn:schemas-microsoft-com:office:office" xmlns:r="http://schemas.openxmlformats.org/officeDocument/2006/relationships" xmlns:m="http://schemas.openxmlformats.org/officeDocument/2006/math" xmlns:v="urn:schemas-microsoft-com:vml" xmlns:wp14="http://schemas.microsoft.com/office/word/2010/wordprocessingDrawing" xmlns:wp="http://schemas.openxmlformats.org/drawingml/2006/wordprocessingDrawing" xmlns:w10="urn:schemas-microsoft-com:office:word" xmlns:w="http://schemas.openxmlformats.org/wordprocessingml/2006/main" xmlns:w14="http://schemas.microsoft.com/office/word/2010/wordml" xmlns:w15="http://schemas.microsoft.com/office/word/2012/wordml" xmlns:wpg="http://schemas.microsoft.com/office/word/2010/wordprocessingGroup" xmlns:wpi="http://schemas.microsoft.com/office/word/2010/wordprocessingInk" xmlns:wne="http://schemas.microsoft.com/office/word/2006/wordml" xmlns:wps="http://schemas.microsoft.com/office/word/2010/wordprocessingShape" mc:Ignorable="w14 w15 wp14">
   <w:sdt>
     <w:sdtPr>
       <w:rPr>
@@ -7794,7 +7758,7 @@
 </file>
 
 <file path=word/footer2.xml><?xml version="1.0" encoding="utf-8"?>
-<w:ftr xmlns:wpc="http://schemas.microsoft.com/office/word/2010/wordprocessingCanvas" xmlns:cx="http://schemas.microsoft.com/office/drawing/2014/chartex" xmlns:cx1="http://schemas.microsoft.com/office/drawing/2015/9/8/chartex" xmlns:cx2="http://schemas.microsoft.com/office/drawing/2015/10/21/chartex" xmlns:cx3="http://schemas.microsoft.com/office/drawing/2016/5/9/chartex" xmlns:cx4="http://schemas.microsoft.com/office/drawing/2016/5/10/chartex" xmlns:cx5="http://schemas.microsoft.com/office/drawing/2016/5/11/chartex" xmlns:cx6="http://schemas.microsoft.com/office/drawing/2016/5/12/chartex" xmlns:cx7="http://schemas.microsoft.com/office/drawing/2016/5/13/chartex" xmlns:cx8="http://schemas.microsoft.com/office/drawing/2016/5/14/chartex" xmlns:mc="http://schemas.openxmlformats.org/markup-compatibility/2006" xmlns:aink="http://schemas.microsoft.com/office/drawing/2016/ink" xmlns:am3d="http://schemas.microsoft.com/office/drawing/2017/model3d" xmlns:o="urn:schemas-microsoft-com:office:office" xmlns:r="http://schemas.openxmlformats.org/officeDocument/2006/relationships" xmlns:m="http://schemas.openxmlformats.org/officeDocument/2006/math" xmlns:v="urn:schemas-microsoft-com:vml" xmlns:wp14="http://schemas.microsoft.com/office/word/2010/wordprocessingDrawing" xmlns:wp="http://schemas.openxmlformats.org/drawingml/2006/wordprocessingDrawing" xmlns:w10="urn:schemas-microsoft-com:office:word" xmlns:w="http://schemas.openxmlformats.org/wordprocessingml/2006/main" xmlns:w14="http://schemas.microsoft.com/office/word/2010/wordml" xmlns:w15="http://schemas.microsoft.com/office/word/2012/wordml" xmlns:w16cid="http://schemas.microsoft.com/office/word/2016/wordml/cid" xmlns:w16se="http://schemas.microsoft.com/office/word/2015/wordml/symex" xmlns:wpg="http://schemas.microsoft.com/office/word/2010/wordprocessingGroup" xmlns:wpi="http://schemas.microsoft.com/office/word/2010/wordprocessingInk" xmlns:wne="http://schemas.microsoft.com/office/word/2006/wordml" xmlns:wps="http://schemas.microsoft.com/office/word/2010/wordprocessingShape" mc:Ignorable="w14 w15 w16se w16cid wp14">
+<w:ftr xmlns:wpc="http://schemas.microsoft.com/office/word/2010/wordprocessingCanvas" xmlns:mo="http://schemas.microsoft.com/office/mac/office/2008/main" xmlns:mc="http://schemas.openxmlformats.org/markup-compatibility/2006" xmlns:mv="urn:schemas-microsoft-com:mac:vml" xmlns:o="urn:schemas-microsoft-com:office:office" xmlns:r="http://schemas.openxmlformats.org/officeDocument/2006/relationships" xmlns:m="http://schemas.openxmlformats.org/officeDocument/2006/math" xmlns:v="urn:schemas-microsoft-com:vml" xmlns:wp14="http://schemas.microsoft.com/office/word/2010/wordprocessingDrawing" xmlns:wp="http://schemas.openxmlformats.org/drawingml/2006/wordprocessingDrawing" xmlns:w10="urn:schemas-microsoft-com:office:word" xmlns:w="http://schemas.openxmlformats.org/wordprocessingml/2006/main" xmlns:w14="http://schemas.microsoft.com/office/word/2010/wordml" xmlns:w15="http://schemas.microsoft.com/office/word/2012/wordml" xmlns:wpg="http://schemas.microsoft.com/office/word/2010/wordprocessingGroup" xmlns:wpi="http://schemas.microsoft.com/office/word/2010/wordprocessingInk" xmlns:wne="http://schemas.microsoft.com/office/word/2006/wordml" xmlns:wps="http://schemas.microsoft.com/office/word/2010/wordprocessingShape" mc:Ignorable="w14 w15 wp14">
   <w:sdt>
     <w:sdtPr>
       <w:rPr>
@@ -7843,7 +7807,7 @@
             <w:rStyle w:val="PageNumber"/>
             <w:noProof/>
           </w:rPr>
-          <w:t>1</w:t>
+          <w:t>6</w:t>
         </w:r>
         <w:r>
           <w:rPr>
@@ -7863,7 +7827,7 @@
 </file>
 
 <file path=word/footnotes.xml><?xml version="1.0" encoding="utf-8"?>
-<w:footnotes xmlns:wpc="http://schemas.microsoft.com/office/word/2010/wordprocessingCanvas" xmlns:cx="http://schemas.microsoft.com/office/drawing/2014/chartex" xmlns:cx1="http://schemas.microsoft.com/office/drawing/2015/9/8/chartex" xmlns:cx2="http://schemas.microsoft.com/office/drawing/2015/10/21/chartex" xmlns:cx3="http://schemas.microsoft.com/office/drawing/2016/5/9/chartex" xmlns:cx4="http://schemas.microsoft.com/office/drawing/2016/5/10/chartex" xmlns:cx5="http://schemas.microsoft.com/office/drawing/2016/5/11/chartex" xmlns:cx6="http://schemas.microsoft.com/office/drawing/2016/5/12/chartex" xmlns:cx7="http://schemas.microsoft.com/office/drawing/2016/5/13/chartex" xmlns:cx8="http://schemas.microsoft.com/office/drawing/2016/5/14/chartex" xmlns:mc="http://schemas.openxmlformats.org/markup-compatibility/2006" xmlns:aink="http://schemas.microsoft.com/office/drawing/2016/ink" xmlns:am3d="http://schemas.microsoft.com/office/drawing/2017/model3d" xmlns:o="urn:schemas-microsoft-com:office:office" xmlns:r="http://schemas.openxmlformats.org/officeDocument/2006/relationships" xmlns:m="http://schemas.openxmlformats.org/officeDocument/2006/math" xmlns:v="urn:schemas-microsoft-com:vml" xmlns:wp14="http://schemas.microsoft.com/office/word/2010/wordprocessingDrawing" xmlns:wp="http://schemas.openxmlformats.org/drawingml/2006/wordprocessingDrawing" xmlns:w10="urn:schemas-microsoft-com:office:word" xmlns:w="http://schemas.openxmlformats.org/wordprocessingml/2006/main" xmlns:w14="http://schemas.microsoft.com/office/word/2010/wordml" xmlns:w15="http://schemas.microsoft.com/office/word/2012/wordml" xmlns:w16cid="http://schemas.microsoft.com/office/word/2016/wordml/cid" xmlns:w16se="http://schemas.microsoft.com/office/word/2015/wordml/symex" xmlns:wpg="http://schemas.microsoft.com/office/word/2010/wordprocessingGroup" xmlns:wpi="http://schemas.microsoft.com/office/word/2010/wordprocessingInk" xmlns:wne="http://schemas.microsoft.com/office/word/2006/wordml" xmlns:wps="http://schemas.microsoft.com/office/word/2010/wordprocessingShape" mc:Ignorable="w14 w15 w16se w16cid wp14">
+<w:footnotes xmlns:wpc="http://schemas.microsoft.com/office/word/2010/wordprocessingCanvas" xmlns:mo="http://schemas.microsoft.com/office/mac/office/2008/main" xmlns:mc="http://schemas.openxmlformats.org/markup-compatibility/2006" xmlns:mv="urn:schemas-microsoft-com:mac:vml" xmlns:o="urn:schemas-microsoft-com:office:office" xmlns:r="http://schemas.openxmlformats.org/officeDocument/2006/relationships" xmlns:m="http://schemas.openxmlformats.org/officeDocument/2006/math" xmlns:v="urn:schemas-microsoft-com:vml" xmlns:wp14="http://schemas.microsoft.com/office/word/2010/wordprocessingDrawing" xmlns:wp="http://schemas.openxmlformats.org/drawingml/2006/wordprocessingDrawing" xmlns:w10="urn:schemas-microsoft-com:office:word" xmlns:w="http://schemas.openxmlformats.org/wordprocessingml/2006/main" xmlns:w14="http://schemas.microsoft.com/office/word/2010/wordml" xmlns:w15="http://schemas.microsoft.com/office/word/2012/wordml" xmlns:wpg="http://schemas.microsoft.com/office/word/2010/wordprocessingGroup" xmlns:wpi="http://schemas.microsoft.com/office/word/2010/wordprocessingInk" xmlns:wne="http://schemas.microsoft.com/office/word/2006/wordml" xmlns:wps="http://schemas.microsoft.com/office/word/2010/wordprocessingShape" mc:Ignorable="w14 w15 wp14">
   <w:footnote w:type="separator" w:id="-1">
     <w:p>
       <w:r>
@@ -7882,8 +7846,8 @@
 </file>
 
 <file path=word/numbering.xml><?xml version="1.0" encoding="utf-8"?>
-<w:numbering xmlns:wpc="http://schemas.microsoft.com/office/word/2010/wordprocessingCanvas" xmlns:cx="http://schemas.microsoft.com/office/drawing/2014/chartex" xmlns:cx1="http://schemas.microsoft.com/office/drawing/2015/9/8/chartex" xmlns:cx2="http://schemas.microsoft.com/office/drawing/2015/10/21/chartex" xmlns:cx3="http://schemas.microsoft.com/office/drawing/2016/5/9/chartex" xmlns:cx4="http://schemas.microsoft.com/office/drawing/2016/5/10/chartex" xmlns:cx5="http://schemas.microsoft.com/office/drawing/2016/5/11/chartex" xmlns:cx6="http://schemas.microsoft.com/office/drawing/2016/5/12/chartex" xmlns:cx7="http://schemas.microsoft.com/office/drawing/2016/5/13/chartex" xmlns:cx8="http://schemas.microsoft.com/office/drawing/2016/5/14/chartex" xmlns:mc="http://schemas.openxmlformats.org/markup-compatibility/2006" xmlns:aink="http://schemas.microsoft.com/office/drawing/2016/ink" xmlns:am3d="http://schemas.microsoft.com/office/drawing/2017/model3d" xmlns:o="urn:schemas-microsoft-com:office:office" xmlns:r="http://schemas.openxmlformats.org/officeDocument/2006/relationships" xmlns:m="http://schemas.openxmlformats.org/officeDocument/2006/math" xmlns:v="urn:schemas-microsoft-com:vml" xmlns:wp14="http://schemas.microsoft.com/office/word/2010/wordprocessingDrawing" xmlns:wp="http://schemas.openxmlformats.org/drawingml/2006/wordprocessingDrawing" xmlns:w10="urn:schemas-microsoft-com:office:word" xmlns:w="http://schemas.openxmlformats.org/wordprocessingml/2006/main" xmlns:w14="http://schemas.microsoft.com/office/word/2010/wordml" xmlns:w15="http://schemas.microsoft.com/office/word/2012/wordml" xmlns:w16cid="http://schemas.microsoft.com/office/word/2016/wordml/cid" xmlns:w16se="http://schemas.microsoft.com/office/word/2015/wordml/symex" xmlns:wpg="http://schemas.microsoft.com/office/word/2010/wordprocessingGroup" xmlns:wpi="http://schemas.microsoft.com/office/word/2010/wordprocessingInk" xmlns:wne="http://schemas.microsoft.com/office/word/2006/wordml" xmlns:wps="http://schemas.microsoft.com/office/word/2010/wordprocessingShape" mc:Ignorable="w14 w15 w16se w16cid wp14">
-  <w:abstractNum w:abstractNumId="0" w15:restartNumberingAfterBreak="0">
+<w:numbering xmlns:wpc="http://schemas.microsoft.com/office/word/2010/wordprocessingCanvas" xmlns:mo="http://schemas.microsoft.com/office/mac/office/2008/main" xmlns:mc="http://schemas.openxmlformats.org/markup-compatibility/2006" xmlns:mv="urn:schemas-microsoft-com:mac:vml" xmlns:o="urn:schemas-microsoft-com:office:office" xmlns:r="http://schemas.openxmlformats.org/officeDocument/2006/relationships" xmlns:m="http://schemas.openxmlformats.org/officeDocument/2006/math" xmlns:v="urn:schemas-microsoft-com:vml" xmlns:wp14="http://schemas.microsoft.com/office/word/2010/wordprocessingDrawing" xmlns:wp="http://schemas.openxmlformats.org/drawingml/2006/wordprocessingDrawing" xmlns:w10="urn:schemas-microsoft-com:office:word" xmlns:w="http://schemas.openxmlformats.org/wordprocessingml/2006/main" xmlns:w14="http://schemas.microsoft.com/office/word/2010/wordml" xmlns:w15="http://schemas.microsoft.com/office/word/2012/wordml" xmlns:wpg="http://schemas.microsoft.com/office/word/2010/wordprocessingGroup" xmlns:wpi="http://schemas.microsoft.com/office/word/2010/wordprocessingInk" xmlns:wne="http://schemas.microsoft.com/office/word/2006/wordml" xmlns:wps="http://schemas.microsoft.com/office/word/2010/wordprocessingShape" mc:Ignorable="w14 w15 wp14">
+  <w:abstractNum w:abstractNumId="0">
     <w:nsid w:val="053041D0"/>
     <w:multiLevelType w:val="hybridMultilevel"/>
     <w:tmpl w:val="FB221056"/>
@@ -7996,7 +7960,7 @@
       </w:rPr>
     </w:lvl>
   </w:abstractNum>
-  <w:abstractNum w:abstractNumId="1" w15:restartNumberingAfterBreak="0">
+  <w:abstractNum w:abstractNumId="1">
     <w:nsid w:val="05B64E2D"/>
     <w:multiLevelType w:val="multilevel"/>
     <w:tmpl w:val="BB3A1B00"/>
@@ -8145,7 +8109,7 @@
       </w:rPr>
     </w:lvl>
   </w:abstractNum>
-  <w:abstractNum w:abstractNumId="2" w15:restartNumberingAfterBreak="0">
+  <w:abstractNum w:abstractNumId="2">
     <w:nsid w:val="06633178"/>
     <w:multiLevelType w:val="hybridMultilevel"/>
     <w:tmpl w:val="0D74859A"/>
@@ -8258,7 +8222,7 @@
       </w:rPr>
     </w:lvl>
   </w:abstractNum>
-  <w:abstractNum w:abstractNumId="3" w15:restartNumberingAfterBreak="0">
+  <w:abstractNum w:abstractNumId="3">
     <w:nsid w:val="09CC0F9F"/>
     <w:multiLevelType w:val="multilevel"/>
     <w:tmpl w:val="F8A2F20E"/>
@@ -8407,7 +8371,7 @@
       </w:rPr>
     </w:lvl>
   </w:abstractNum>
-  <w:abstractNum w:abstractNumId="4" w15:restartNumberingAfterBreak="0">
+  <w:abstractNum w:abstractNumId="4">
     <w:nsid w:val="0A7F65BB"/>
     <w:multiLevelType w:val="multilevel"/>
     <w:tmpl w:val="11843EBC"/>
@@ -8556,7 +8520,7 @@
       </w:rPr>
     </w:lvl>
   </w:abstractNum>
-  <w:abstractNum w:abstractNumId="5" w15:restartNumberingAfterBreak="0">
+  <w:abstractNum w:abstractNumId="5">
     <w:nsid w:val="0B736A6E"/>
     <w:multiLevelType w:val="hybridMultilevel"/>
     <w:tmpl w:val="7714D2F2"/>
@@ -8669,7 +8633,7 @@
       </w:rPr>
     </w:lvl>
   </w:abstractNum>
-  <w:abstractNum w:abstractNumId="6" w15:restartNumberingAfterBreak="0">
+  <w:abstractNum w:abstractNumId="6">
     <w:nsid w:val="0C34655F"/>
     <w:multiLevelType w:val="hybridMultilevel"/>
     <w:tmpl w:val="6F684C18"/>
@@ -8782,7 +8746,7 @@
       </w:rPr>
     </w:lvl>
   </w:abstractNum>
-  <w:abstractNum w:abstractNumId="7" w15:restartNumberingAfterBreak="0">
+  <w:abstractNum w:abstractNumId="7">
     <w:nsid w:val="0EC836C9"/>
     <w:multiLevelType w:val="multilevel"/>
     <w:tmpl w:val="EB2A38CA"/>
@@ -8931,7 +8895,7 @@
       </w:rPr>
     </w:lvl>
   </w:abstractNum>
-  <w:abstractNum w:abstractNumId="8" w15:restartNumberingAfterBreak="0">
+  <w:abstractNum w:abstractNumId="8">
     <w:nsid w:val="117F68A3"/>
     <w:multiLevelType w:val="multilevel"/>
     <w:tmpl w:val="2A764426"/>
@@ -9080,7 +9044,7 @@
       </w:rPr>
     </w:lvl>
   </w:abstractNum>
-  <w:abstractNum w:abstractNumId="9" w15:restartNumberingAfterBreak="0">
+  <w:abstractNum w:abstractNumId="9">
     <w:nsid w:val="1219092C"/>
     <w:multiLevelType w:val="multilevel"/>
     <w:tmpl w:val="2D5A5656"/>
@@ -9229,7 +9193,7 @@
       </w:rPr>
     </w:lvl>
   </w:abstractNum>
-  <w:abstractNum w:abstractNumId="10" w15:restartNumberingAfterBreak="0">
+  <w:abstractNum w:abstractNumId="10">
     <w:nsid w:val="136A7D12"/>
     <w:multiLevelType w:val="hybridMultilevel"/>
     <w:tmpl w:val="E2DA7F40"/>
@@ -9342,7 +9306,7 @@
       </w:rPr>
     </w:lvl>
   </w:abstractNum>
-  <w:abstractNum w:abstractNumId="11" w15:restartNumberingAfterBreak="0">
+  <w:abstractNum w:abstractNumId="11">
     <w:nsid w:val="192B373E"/>
     <w:multiLevelType w:val="hybridMultilevel"/>
     <w:tmpl w:val="0C2AF886"/>
@@ -9455,7 +9419,7 @@
       </w:rPr>
     </w:lvl>
   </w:abstractNum>
-  <w:abstractNum w:abstractNumId="12" w15:restartNumberingAfterBreak="0">
+  <w:abstractNum w:abstractNumId="12">
     <w:nsid w:val="23261CA2"/>
     <w:multiLevelType w:val="hybridMultilevel"/>
     <w:tmpl w:val="2E8619FA"/>
@@ -9568,7 +9532,7 @@
       </w:rPr>
     </w:lvl>
   </w:abstractNum>
-  <w:abstractNum w:abstractNumId="13" w15:restartNumberingAfterBreak="0">
+  <w:abstractNum w:abstractNumId="13">
     <w:nsid w:val="24143A25"/>
     <w:multiLevelType w:val="multilevel"/>
     <w:tmpl w:val="AEC6675A"/>
@@ -9717,7 +9681,7 @@
       </w:rPr>
     </w:lvl>
   </w:abstractNum>
-  <w:abstractNum w:abstractNumId="14" w15:restartNumberingAfterBreak="0">
+  <w:abstractNum w:abstractNumId="14">
     <w:nsid w:val="32510ECE"/>
     <w:multiLevelType w:val="multilevel"/>
     <w:tmpl w:val="710A0B20"/>
@@ -9866,7 +9830,7 @@
       </w:rPr>
     </w:lvl>
   </w:abstractNum>
-  <w:abstractNum w:abstractNumId="15" w15:restartNumberingAfterBreak="0">
+  <w:abstractNum w:abstractNumId="15">
     <w:nsid w:val="3C2758E5"/>
     <w:multiLevelType w:val="hybridMultilevel"/>
     <w:tmpl w:val="38A46B84"/>
@@ -9979,7 +9943,7 @@
       </w:rPr>
     </w:lvl>
   </w:abstractNum>
-  <w:abstractNum w:abstractNumId="16" w15:restartNumberingAfterBreak="0">
+  <w:abstractNum w:abstractNumId="16">
     <w:nsid w:val="49FA4484"/>
     <w:multiLevelType w:val="hybridMultilevel"/>
     <w:tmpl w:val="B8C4BF1C"/>
@@ -10092,7 +10056,7 @@
       </w:rPr>
     </w:lvl>
   </w:abstractNum>
-  <w:abstractNum w:abstractNumId="17" w15:restartNumberingAfterBreak="0">
+  <w:abstractNum w:abstractNumId="17">
     <w:nsid w:val="550B4F31"/>
     <w:multiLevelType w:val="hybridMultilevel"/>
     <w:tmpl w:val="3B3CC4A6"/>
@@ -10205,7 +10169,7 @@
       </w:rPr>
     </w:lvl>
   </w:abstractNum>
-  <w:abstractNum w:abstractNumId="18" w15:restartNumberingAfterBreak="0">
+  <w:abstractNum w:abstractNumId="18">
     <w:nsid w:val="56B6517F"/>
     <w:multiLevelType w:val="multilevel"/>
     <w:tmpl w:val="92B6EB42"/>
@@ -10354,7 +10318,7 @@
       </w:rPr>
     </w:lvl>
   </w:abstractNum>
-  <w:abstractNum w:abstractNumId="19" w15:restartNumberingAfterBreak="0">
+  <w:abstractNum w:abstractNumId="19">
     <w:nsid w:val="57ED7498"/>
     <w:multiLevelType w:val="hybridMultilevel"/>
     <w:tmpl w:val="8A9C13AC"/>
@@ -10467,7 +10431,7 @@
       </w:rPr>
     </w:lvl>
   </w:abstractNum>
-  <w:abstractNum w:abstractNumId="20" w15:restartNumberingAfterBreak="0">
+  <w:abstractNum w:abstractNumId="20">
     <w:nsid w:val="5A5B1AD1"/>
     <w:multiLevelType w:val="hybridMultilevel"/>
     <w:tmpl w:val="DDEC4CFC"/>
@@ -10580,7 +10544,7 @@
       </w:rPr>
     </w:lvl>
   </w:abstractNum>
-  <w:abstractNum w:abstractNumId="21" w15:restartNumberingAfterBreak="0">
+  <w:abstractNum w:abstractNumId="21">
     <w:nsid w:val="617B6425"/>
     <w:multiLevelType w:val="multilevel"/>
     <w:tmpl w:val="3184F9A6"/>
@@ -10729,7 +10693,7 @@
       </w:rPr>
     </w:lvl>
   </w:abstractNum>
-  <w:abstractNum w:abstractNumId="22" w15:restartNumberingAfterBreak="0">
+  <w:abstractNum w:abstractNumId="22">
     <w:nsid w:val="627326CF"/>
     <w:multiLevelType w:val="hybridMultilevel"/>
     <w:tmpl w:val="FC18E0E6"/>
@@ -10842,7 +10806,7 @@
       </w:rPr>
     </w:lvl>
   </w:abstractNum>
-  <w:abstractNum w:abstractNumId="23" w15:restartNumberingAfterBreak="0">
+  <w:abstractNum w:abstractNumId="23">
     <w:nsid w:val="63CB2FA2"/>
     <w:multiLevelType w:val="multilevel"/>
     <w:tmpl w:val="474C9F1E"/>
@@ -10991,7 +10955,7 @@
       </w:rPr>
     </w:lvl>
   </w:abstractNum>
-  <w:abstractNum w:abstractNumId="24" w15:restartNumberingAfterBreak="0">
+  <w:abstractNum w:abstractNumId="24">
     <w:nsid w:val="6E172D03"/>
     <w:multiLevelType w:val="multilevel"/>
     <w:tmpl w:val="154C493E"/>
@@ -11140,7 +11104,7 @@
       </w:rPr>
     </w:lvl>
   </w:abstractNum>
-  <w:abstractNum w:abstractNumId="25" w15:restartNumberingAfterBreak="0">
+  <w:abstractNum w:abstractNumId="25">
     <w:nsid w:val="6FE45787"/>
     <w:multiLevelType w:val="hybridMultilevel"/>
     <w:tmpl w:val="98581464"/>
@@ -11253,7 +11217,7 @@
       </w:rPr>
     </w:lvl>
   </w:abstractNum>
-  <w:abstractNum w:abstractNumId="26" w15:restartNumberingAfterBreak="0">
+  <w:abstractNum w:abstractNumId="26">
     <w:nsid w:val="732700D0"/>
     <w:multiLevelType w:val="multilevel"/>
     <w:tmpl w:val="D8B2DF54"/>
@@ -11402,7 +11366,7 @@
       </w:rPr>
     </w:lvl>
   </w:abstractNum>
-  <w:abstractNum w:abstractNumId="27" w15:restartNumberingAfterBreak="0">
+  <w:abstractNum w:abstractNumId="27">
     <w:nsid w:val="77B77290"/>
     <w:multiLevelType w:val="multilevel"/>
     <w:tmpl w:val="88C46DA6"/>
@@ -11551,7 +11515,7 @@
       </w:rPr>
     </w:lvl>
   </w:abstractNum>
-  <w:abstractNum w:abstractNumId="28" w15:restartNumberingAfterBreak="0">
+  <w:abstractNum w:abstractNumId="28">
     <w:nsid w:val="78785AD6"/>
     <w:multiLevelType w:val="hybridMultilevel"/>
     <w:tmpl w:val="214A74F0"/>
@@ -11755,7 +11719,7 @@
 </file>
 
 <file path=word/styles.xml><?xml version="1.0" encoding="utf-8"?>
-<w:styles xmlns:mc="http://schemas.openxmlformats.org/markup-compatibility/2006" xmlns:r="http://schemas.openxmlformats.org/officeDocument/2006/relationships" xmlns:w="http://schemas.openxmlformats.org/wordprocessingml/2006/main" xmlns:w14="http://schemas.microsoft.com/office/word/2010/wordml" xmlns:w15="http://schemas.microsoft.com/office/word/2012/wordml" xmlns:w16cid="http://schemas.microsoft.com/office/word/2016/wordml/cid" xmlns:w16se="http://schemas.microsoft.com/office/word/2015/wordml/symex" mc:Ignorable="w14 w15 w16se w16cid">
+<w:styles xmlns:mc="http://schemas.openxmlformats.org/markup-compatibility/2006" xmlns:r="http://schemas.openxmlformats.org/officeDocument/2006/relationships" xmlns:w="http://schemas.openxmlformats.org/wordprocessingml/2006/main" xmlns:w14="http://schemas.microsoft.com/office/word/2010/wordml" xmlns:w15="http://schemas.microsoft.com/office/word/2012/wordml" mc:Ignorable="w14 w15">
   <w:docDefaults>
     <w:rPrDefault>
       <w:rPr>
@@ -11767,7 +11731,7 @@
     </w:rPrDefault>
     <w:pPrDefault/>
   </w:docDefaults>
-  <w:latentStyles w:defLockedState="0" w:defUIPriority="99" w:defSemiHidden="0" w:defUnhideWhenUsed="0" w:defQFormat="0" w:count="375">
+  <w:latentStyles w:defLockedState="0" w:defUIPriority="99" w:defSemiHidden="0" w:defUnhideWhenUsed="0" w:defQFormat="0" w:count="382">
     <w:lsdException w:name="Normal" w:uiPriority="0" w:qFormat="1"/>
     <w:lsdException w:name="heading 1" w:uiPriority="9" w:qFormat="1"/>
     <w:lsdException w:name="heading 2" w:semiHidden="1" w:uiPriority="9" w:unhideWhenUsed="1" w:qFormat="1"/>
@@ -12420,6 +12384,7 @@
     <w:uiPriority w:val="39"/>
     <w:rsid w:val="00541990"/>
     <w:tblPr>
+      <w:tblInd w:w="0" w:type="dxa"/>
       <w:tblBorders>
         <w:top w:val="single" w:sz="4" w:space="0" w:color="auto"/>
         <w:left w:val="single" w:sz="4" w:space="0" w:color="auto"/>
@@ -12428,6 +12393,12 @@
         <w:insideH w:val="single" w:sz="4" w:space="0" w:color="auto"/>
         <w:insideV w:val="single" w:sz="4" w:space="0" w:color="auto"/>
       </w:tblBorders>
+      <w:tblCellMar>
+        <w:top w:w="0" w:type="dxa"/>
+        <w:left w:w="108" w:type="dxa"/>
+        <w:bottom w:w="0" w:type="dxa"/>
+        <w:right w:w="108" w:type="dxa"/>
+      </w:tblCellMar>
     </w:tblPr>
   </w:style>
   <w:style w:type="table" w:styleId="GridTable1Light">
@@ -12438,6 +12409,7 @@
     <w:tblPr>
       <w:tblStyleRowBandSize w:val="1"/>
       <w:tblStyleColBandSize w:val="1"/>
+      <w:tblInd w:w="0" w:type="dxa"/>
       <w:tblBorders>
         <w:top w:val="single" w:sz="4" w:space="0" w:color="999999" w:themeColor="text1" w:themeTint="66"/>
         <w:left w:val="single" w:sz="4" w:space="0" w:color="999999" w:themeColor="text1" w:themeTint="66"/>
@@ -12446,6 +12418,12 @@
         <w:insideH w:val="single" w:sz="4" w:space="0" w:color="999999" w:themeColor="text1" w:themeTint="66"/>
         <w:insideV w:val="single" w:sz="4" w:space="0" w:color="999999" w:themeColor="text1" w:themeTint="66"/>
       </w:tblBorders>
+      <w:tblCellMar>
+        <w:top w:w="0" w:type="dxa"/>
+        <w:left w:w="108" w:type="dxa"/>
+        <w:bottom w:w="0" w:type="dxa"/>
+        <w:right w:w="108" w:type="dxa"/>
+      </w:tblCellMar>
     </w:tblPr>
     <w:tblStylePr w:type="firstRow">
       <w:rPr>
@@ -12753,7 +12731,7 @@
 </file>
 
 <file path=customXml/itemProps1.xml><?xml version="1.0" encoding="utf-8"?>
-<ds:datastoreItem xmlns:ds="http://schemas.openxmlformats.org/officeDocument/2006/customXml" ds:itemID="{325BAB17-A82B-4E83-AFE2-386A6260710F}">
+<ds:datastoreItem xmlns:ds="http://schemas.openxmlformats.org/officeDocument/2006/customXml" ds:itemID="{0CAD14CD-8B52-CE45-85F0-5EEA079B2FB1}">
   <ds:schemaRefs>
     <ds:schemaRef ds:uri="http://schemas.openxmlformats.org/officeDocument/2006/bibliography"/>
   </ds:schemaRefs>

</xml_diff>